<commit_message>
[Sistemas de Tempo Real] Modificações no trabalho de introdução ao Qt.
</commit_message>
<xml_diff>
--- a/disciplinas/sistemas_de_tempo_real/trabalhos/introducao_qt/introducao_qt.docx
+++ b/disciplinas/sistemas_de_tempo_real/trabalhos/introducao_qt/introducao_qt.docx
@@ -2,7 +2,6 @@
 <file path=word/document.xml><?xml version="1.0" encoding="utf-8"?>
 <w:document xmlns:wpc="http://schemas.microsoft.com/office/word/2010/wordprocessingCanvas" xmlns:mc="http://schemas.openxmlformats.org/markup-compatibility/2006" xmlns:o="urn:schemas-microsoft-com:office:office" xmlns:r="http://schemas.openxmlformats.org/officeDocument/2006/relationships" xmlns:m="http://schemas.openxmlformats.org/officeDocument/2006/math" xmlns:v="urn:schemas-microsoft-com:vml" xmlns:wp14="http://schemas.microsoft.com/office/word/2010/wordprocessingDrawing" xmlns:wp="http://schemas.openxmlformats.org/drawingml/2006/wordprocessingDrawing" xmlns:w10="urn:schemas-microsoft-com:office:word" xmlns:w="http://schemas.openxmlformats.org/wordprocessingml/2006/main" xmlns:w14="http://schemas.microsoft.com/office/word/2010/wordml" xmlns:wpg="http://schemas.microsoft.com/office/word/2010/wordprocessingGroup" xmlns:wpi="http://schemas.microsoft.com/office/word/2010/wordprocessingInk" xmlns:wne="http://schemas.microsoft.com/office/word/2006/wordml" xmlns:wps="http://schemas.microsoft.com/office/word/2010/wordprocessingShape" mc:Ignorable="w14 wp14">
   <w:body>
-    <w:p/>
     <w:tbl>
       <w:tblPr>
         <w:tblStyle w:val="Tabelacomgrade"/>
@@ -31,13 +30,15 @@
             <w:tcW w:w="1496" w:type="dxa"/>
           </w:tcPr>
           <w:p>
+            <w:bookmarkStart w:id="0" w:name="_GoBack"/>
+            <w:bookmarkEnd w:id="0"/>
             <w:r>
               <w:rPr>
                 <w:noProof/>
                 <w:lang w:eastAsia="pt-BR"/>
               </w:rPr>
               <w:drawing>
-                <wp:inline distT="0" distB="0" distL="0" distR="0" wp14:anchorId="5119F087" wp14:editId="6B2D44CE">
+                <wp:inline distT="0" distB="0" distL="0" distR="0" wp14:anchorId="769DD488" wp14:editId="1FEF6204">
                   <wp:extent cx="742950" cy="1213980"/>
                   <wp:effectExtent l="0" t="0" r="0" b="5715"/>
                   <wp:docPr id="3" name="Imagem 3" descr="C:\Users\Diogo\Desktop\uern.jpg"/>
@@ -105,13 +106,8 @@
               <w:jc w:val="center"/>
             </w:pPr>
             <w:r>
-              <w:t xml:space="preserve">Secretaria de Estado da Educação, da Cultural e dos Desportos – </w:t>
+              <w:t>Secretaria de Estado da Educação, da Cultural e dos Desportos – SECD</w:t>
             </w:r>
-            <w:proofErr w:type="gramStart"/>
-            <w:r>
-              <w:t>SECD</w:t>
-            </w:r>
-            <w:proofErr w:type="gramEnd"/>
           </w:p>
           <w:p>
             <w:pPr>
@@ -125,13 +121,8 @@
             <w:pPr>
               <w:jc w:val="center"/>
             </w:pPr>
-            <w:proofErr w:type="spellStart"/>
             <w:r>
-              <w:t>Pró-Reitoria</w:t>
-            </w:r>
-            <w:proofErr w:type="spellEnd"/>
-            <w:r>
-              <w:t xml:space="preserve"> de Ensino e Graduação – PROEG</w:t>
+              <w:t>Pró-Reitoria de Ensino e Graduação – PROEG</w:t>
             </w:r>
           </w:p>
           <w:p>
@@ -147,19 +138,11 @@
               <w:jc w:val="center"/>
             </w:pPr>
             <w:r>
-              <w:t xml:space="preserve">Trabalho prático para </w:t>
+              <w:t>Trabalho prático para 1ª unidade (</w:t>
             </w:r>
-            <w:r>
-              <w:t>1</w:t>
-            </w:r>
-            <w:r>
-              <w:t>ª unidade (</w:t>
-            </w:r>
-            <w:proofErr w:type="gramStart"/>
             <w:r>
               <w:t>2</w:t>
             </w:r>
-            <w:proofErr w:type="gramEnd"/>
             <w:r>
               <w:t xml:space="preserve"> pontos)</w:t>
             </w:r>
@@ -191,17 +174,8 @@
           <w:b/>
           <w:u w:val="single"/>
         </w:rPr>
-        <w:t xml:space="preserve">TRABALHO PRÁTICO DE </w:t>
-      </w:r>
-      <w:proofErr w:type="gramStart"/>
-      <w:r>
-        <w:rPr>
-          <w:b/>
-          <w:u w:val="single"/>
-        </w:rPr>
-        <w:t>IMPLEMENTAÇÃO</w:t>
-      </w:r>
-      <w:proofErr w:type="gramEnd"/>
+        <w:t>TRABALHO PRÁTICO DE IMPLEMENTAÇÃO</w:t>
+      </w:r>
     </w:p>
     <w:p>
       <w:pPr>
@@ -238,21 +212,8 @@
         <w:t>Após</w:t>
       </w:r>
       <w:r>
-        <w:t xml:space="preserve"> ter conhecido um pouco sobre o </w:t>
-      </w:r>
-      <w:proofErr w:type="spellStart"/>
-      <w:r>
-        <w:t>Qt</w:t>
-      </w:r>
-      <w:proofErr w:type="spellEnd"/>
-      <w:r>
-        <w:t xml:space="preserve">, chegou a hora de colocar em prática aquilo que vimos em sala de aula. Com esse objetivo, propõe-se aqui um trabalho prático de </w:t>
-      </w:r>
-      <w:proofErr w:type="gramStart"/>
-      <w:r>
-        <w:t>implementação</w:t>
-      </w:r>
-      <w:proofErr w:type="gramEnd"/>
+        <w:t xml:space="preserve"> ter conhecido um pouco sobre o Qt, chegou a hora de colocar em prática aquilo que vimos em sala de aula. Com esse objetivo, propõe-se aqui um trabalho prático de implementação</w:t>
+      </w:r>
       <w:r>
         <w:t>,</w:t>
       </w:r>
@@ -375,18 +336,11 @@
                               <w:jc w:val="center"/>
                             </w:pPr>
                             <w:r>
-                              <w:t>Campo de resultados (</w:t>
-                            </w:r>
-                            <w:proofErr w:type="spellStart"/>
-                            <w:proofErr w:type="gramStart"/>
-                            <w:r>
-                              <w:t>Q</w:t>
+                              <w:t>Campo de resultados (Q</w:t>
                             </w:r>
                             <w:r>
                               <w:t>TextEdit</w:t>
                             </w:r>
-                            <w:proofErr w:type="spellEnd"/>
-                            <w:proofErr w:type="gramEnd"/>
                             <w:r>
                               <w:t>)</w:t>
                             </w:r>
@@ -576,8 +530,6 @@
           </wp:inline>
         </w:drawing>
       </w:r>
-      <w:bookmarkStart w:id="0" w:name="_GoBack"/>
-      <w:bookmarkEnd w:id="0"/>
     </w:p>
     <w:p>
       <w:pPr>
@@ -642,15 +594,7 @@
         <w:t xml:space="preserve">A calculadora em questão, </w:t>
       </w:r>
       <w:r>
-        <w:t xml:space="preserve">deverá </w:t>
-      </w:r>
-      <w:proofErr w:type="gramStart"/>
-      <w:r>
-        <w:t>obedecer os</w:t>
-      </w:r>
-      <w:proofErr w:type="gramEnd"/>
-      <w:r>
-        <w:t xml:space="preserve"> seguintes critérios</w:t>
+        <w:t>deverá obedecer os seguintes critérios</w:t>
       </w:r>
       <w:r>
         <w:t>:</w:t>
@@ -673,17 +617,7 @@
         <w:t>de resultados</w:t>
       </w:r>
       <w:r>
-        <w:t xml:space="preserve"> (</w:t>
-      </w:r>
-      <w:proofErr w:type="spellStart"/>
-      <w:proofErr w:type="gramStart"/>
-      <w:r>
-        <w:t>QTextEdit</w:t>
-      </w:r>
-      <w:proofErr w:type="spellEnd"/>
-      <w:proofErr w:type="gramEnd"/>
-      <w:r>
-        <w:t>) deverá exibir o valor 0 (zero) e, os botões das operações (+, -, * e /) deverão estar</w:t>
+        <w:t xml:space="preserve"> (QTextEdit) deverá exibir o valor 0 (zero) e, os botões das operações (+, -, * e /) deverão estar</w:t>
       </w:r>
       <w:r>
         <w:t xml:space="preserve"> desabilitados;</w:t>
@@ -783,36 +717,24 @@
       <w:r>
         <w:t xml:space="preserve"> entrar com o segundo operando, o usuário deverá pressionar a tecla </w:t>
       </w:r>
-      <w:proofErr w:type="spellStart"/>
       <w:r>
         <w:rPr>
           <w:i/>
         </w:rPr>
         <w:t>Enter</w:t>
       </w:r>
-      <w:proofErr w:type="spellEnd"/>
-      <w:r>
-        <w:t xml:space="preserve"> e o resultado da operação será exibido no campo de resultados. Opcionalmente, o aluno poderá adicionar </w:t>
-      </w:r>
-      <w:proofErr w:type="gramStart"/>
-      <w:r>
-        <w:t>um outro</w:t>
-      </w:r>
-      <w:proofErr w:type="gramEnd"/>
-      <w:r>
-        <w:t xml:space="preserve"> botão, denominado “=”</w:t>
+      <w:r>
+        <w:t xml:space="preserve"> e o resultado da operação será exibido no campo de resultados. Opcionalmente, o aluno poderá adicionar um outro botão, denominado “=”</w:t>
       </w:r>
       <w:r>
         <w:t xml:space="preserve">, que terá a mesma função da tecla </w:t>
       </w:r>
-      <w:proofErr w:type="spellStart"/>
       <w:r>
         <w:rPr>
           <w:i/>
         </w:rPr>
         <w:t>Enter</w:t>
       </w:r>
-      <w:proofErr w:type="spellEnd"/>
       <w:r>
         <w:t>.</w:t>
       </w:r>
@@ -829,54 +751,34 @@
         <w:rPr>
           <w:b/>
         </w:rPr>
-        <w:t xml:space="preserve">até as </w:t>
-      </w:r>
-      <w:proofErr w:type="gramStart"/>
+        <w:t>até as 23:59</w:t>
+      </w:r>
       <w:r>
         <w:rPr>
           <w:b/>
         </w:rPr>
-        <w:t>23:59</w:t>
-      </w:r>
-      <w:proofErr w:type="gramEnd"/>
+        <w:t>h</w:t>
+      </w:r>
       <w:r>
         <w:rPr>
           <w:b/>
         </w:rPr>
-        <w:t>h</w:t>
+        <w:t xml:space="preserve"> da data estabelecida</w:t>
+      </w:r>
+      <w:r>
+        <w:t xml:space="preserve"> em sala de aula.</w:t>
+      </w:r>
+      <w:r>
+        <w:t xml:space="preserve"> </w:t>
       </w:r>
       <w:r>
         <w:rPr>
           <w:b/>
         </w:rPr>
-        <w:t xml:space="preserve"> da data estabelecida</w:t>
-      </w:r>
-      <w:r>
-        <w:t xml:space="preserve"> em sala de aula.</w:t>
-      </w:r>
-      <w:r>
-        <w:t xml:space="preserve"> </w:t>
-      </w:r>
-      <w:r>
-        <w:rPr>
-          <w:b/>
-        </w:rPr>
         <w:t>Não haverá prorrogação deste prazo</w:t>
       </w:r>
       <w:r>
-        <w:t xml:space="preserve"> e os </w:t>
-      </w:r>
-      <w:r>
-        <w:lastRenderedPageBreak/>
-        <w:t xml:space="preserve">trabalhos entregues a partir das </w:t>
-      </w:r>
-      <w:proofErr w:type="gramStart"/>
-      <w:r>
-        <w:t>00:00</w:t>
-      </w:r>
-      <w:proofErr w:type="gramEnd"/>
-      <w:r>
-        <w:t>h do dia seguinte àquele estabelecido, terão sua pontuação reduzida conforme</w:t>
+        <w:t xml:space="preserve"> e os trabalhos entregues a partir das 00:00h do dia seguinte àquele estabelecido, terão sua pontuação reduzida conforme</w:t>
       </w:r>
       <w:r>
         <w:t xml:space="preserve"> equação abaixo:</w:t>
@@ -1055,19 +957,11 @@
           <w:rFonts w:eastAsiaTheme="minorEastAsia"/>
         </w:rPr>
       </w:pPr>
-      <w:proofErr w:type="gramStart"/>
       <w:r>
         <w:rPr>
           <w:rFonts w:eastAsiaTheme="minorEastAsia"/>
         </w:rPr>
-        <w:t>em</w:t>
-      </w:r>
-      <w:proofErr w:type="gramEnd"/>
-      <w:r>
-        <w:rPr>
-          <w:rFonts w:eastAsiaTheme="minorEastAsia"/>
-        </w:rPr>
-        <w:t xml:space="preserve"> que </w:t>
+        <w:t xml:space="preserve">em que </w:t>
       </w:r>
       <m:oMath>
         <m:sSub>
@@ -1184,77 +1078,41 @@
         </w:rPr>
         <w:t xml:space="preserve"> com o </w:t>
       </w:r>
-      <w:proofErr w:type="spellStart"/>
       <w:r>
         <w:rPr>
           <w:rFonts w:eastAsiaTheme="minorEastAsia" w:cstheme="minorHAnsi"/>
         </w:rPr>
-        <w:t>assuno</w:t>
-      </w:r>
-      <w:proofErr w:type="spellEnd"/>
+        <w:t xml:space="preserve">assuno </w:t>
+      </w:r>
+      <w:r>
+        <w:rPr>
+          <w:rFonts w:ascii="Courier New" w:eastAsiaTheme="minorEastAsia" w:hAnsi="Courier New" w:cs="Courier New"/>
+        </w:rPr>
+        <w:t>[CCNC] Trabalho Qt – Grupo X</w:t>
+      </w:r>
       <w:r>
         <w:rPr>
           <w:rFonts w:eastAsiaTheme="minorEastAsia" w:cstheme="minorHAnsi"/>
         </w:rPr>
-        <w:t xml:space="preserve"> </w:t>
+        <w:t xml:space="preserve">, para os alunos da turma do </w:t>
+      </w:r>
+      <w:r>
+        <w:rPr>
+          <w:rFonts w:eastAsiaTheme="minorEastAsia" w:cstheme="minorHAnsi"/>
+        </w:rPr>
+        <w:t>Núcleo</w:t>
+      </w:r>
+      <w:r>
+        <w:rPr>
+          <w:rFonts w:eastAsiaTheme="minorEastAsia" w:cstheme="minorHAnsi"/>
+        </w:rPr>
+        <w:t xml:space="preserve"> de Nova Cruz e com o assunto, </w:t>
       </w:r>
       <w:r>
         <w:rPr>
           <w:rFonts w:ascii="Courier New" w:eastAsiaTheme="minorEastAsia" w:hAnsi="Courier New" w:cs="Courier New"/>
         </w:rPr>
-        <w:t xml:space="preserve">[CCNC] Trabalho </w:t>
-      </w:r>
-      <w:proofErr w:type="spellStart"/>
-      <w:r>
-        <w:rPr>
-          <w:rFonts w:ascii="Courier New" w:eastAsiaTheme="minorEastAsia" w:hAnsi="Courier New" w:cs="Courier New"/>
-        </w:rPr>
-        <w:t>Qt</w:t>
-      </w:r>
-      <w:proofErr w:type="spellEnd"/>
-      <w:r>
-        <w:rPr>
-          <w:rFonts w:ascii="Courier New" w:eastAsiaTheme="minorEastAsia" w:hAnsi="Courier New" w:cs="Courier New"/>
-        </w:rPr>
-        <w:t xml:space="preserve"> – Grupo X</w:t>
-      </w:r>
-      <w:r>
-        <w:rPr>
-          <w:rFonts w:eastAsiaTheme="minorEastAsia" w:cstheme="minorHAnsi"/>
-        </w:rPr>
-        <w:t xml:space="preserve">, para os alunos da turma do </w:t>
-      </w:r>
-      <w:r>
-        <w:rPr>
-          <w:rFonts w:eastAsiaTheme="minorEastAsia" w:cstheme="minorHAnsi"/>
-        </w:rPr>
-        <w:t>Núcleo</w:t>
-      </w:r>
-      <w:r>
-        <w:rPr>
-          <w:rFonts w:eastAsiaTheme="minorEastAsia" w:cstheme="minorHAnsi"/>
-        </w:rPr>
-        <w:t xml:space="preserve"> de Nova Cruz e com o assunto, </w:t>
-      </w:r>
-      <w:r>
-        <w:rPr>
-          <w:rFonts w:ascii="Courier New" w:eastAsiaTheme="minorEastAsia" w:hAnsi="Courier New" w:cs="Courier New"/>
-        </w:rPr>
-        <w:t xml:space="preserve">[CCSC] Trabalho </w:t>
-      </w:r>
-      <w:proofErr w:type="spellStart"/>
-      <w:r>
-        <w:rPr>
-          <w:rFonts w:ascii="Courier New" w:eastAsiaTheme="minorEastAsia" w:hAnsi="Courier New" w:cs="Courier New"/>
-        </w:rPr>
-        <w:t>Qt</w:t>
-      </w:r>
-      <w:proofErr w:type="spellEnd"/>
-      <w:r>
-        <w:rPr>
-          <w:rFonts w:ascii="Courier New" w:eastAsiaTheme="minorEastAsia" w:hAnsi="Courier New" w:cs="Courier New"/>
-        </w:rPr>
-        <w:t xml:space="preserve"> – Grupo X</w:t>
+        <w:t>[CCSC] Trabalho Qt – Grupo X</w:t>
       </w:r>
       <w:r>
         <w:rPr>
@@ -1294,17 +1152,8 @@
           <w:b/>
           <w:sz w:val="28"/>
         </w:rPr>
-        <w:t xml:space="preserve">Informações de </w:t>
-      </w:r>
-      <w:proofErr w:type="gramStart"/>
-      <w:r>
-        <w:rPr>
-          <w:b/>
-          <w:sz w:val="28"/>
-        </w:rPr>
-        <w:t>implementação</w:t>
-      </w:r>
-      <w:proofErr w:type="gramEnd"/>
+        <w:t>Informações de implementação</w:t>
+      </w:r>
     </w:p>
     <w:p>
       <w:pPr>
@@ -1327,15 +1176,7 @@
         <w:t xml:space="preserve"> segui</w:t>
       </w:r>
       <w:r>
-        <w:t xml:space="preserve">ntes critérios de </w:t>
-      </w:r>
-      <w:proofErr w:type="gramStart"/>
-      <w:r>
-        <w:t>implementação</w:t>
-      </w:r>
-      <w:proofErr w:type="gramEnd"/>
-      <w:r>
-        <w:t>:</w:t>
+        <w:t>ntes critérios de implementação:</w:t>
       </w:r>
     </w:p>
     <w:p>
@@ -1349,15 +1190,7 @@
         <w:jc w:val="both"/>
       </w:pPr>
       <w:r>
-        <w:t xml:space="preserve">A aplicação deverá ser desenvolvida em </w:t>
-      </w:r>
-      <w:proofErr w:type="spellStart"/>
-      <w:r>
-        <w:t>Qt</w:t>
-      </w:r>
-      <w:proofErr w:type="spellEnd"/>
-      <w:r>
-        <w:t>;</w:t>
+        <w:t>A aplicação deverá ser desenvolvida em Qt;</w:t>
       </w:r>
     </w:p>
     <w:p>
@@ -1371,17 +1204,7 @@
         <w:jc w:val="both"/>
       </w:pPr>
       <w:r>
-        <w:t xml:space="preserve">O aluno não poderá utilizar o </w:t>
-      </w:r>
-      <w:proofErr w:type="spellStart"/>
-      <w:proofErr w:type="gramStart"/>
-      <w:r>
-        <w:t>QtCreator</w:t>
-      </w:r>
-      <w:proofErr w:type="spellEnd"/>
-      <w:proofErr w:type="gramEnd"/>
-      <w:r>
-        <w:t>;</w:t>
+        <w:t>O aluno não poderá utilizar o QtCreator;</w:t>
       </w:r>
     </w:p>
     <w:p>
@@ -1442,21 +1265,8 @@
         <w:ind w:left="2127"/>
         <w:jc w:val="both"/>
       </w:pPr>
-      <w:proofErr w:type="gramStart"/>
-      <w:r>
-        <w:t>calculadora</w:t>
-      </w:r>
-      <w:proofErr w:type="gramEnd"/>
-      <w:r>
-        <w:t>/</w:t>
-      </w:r>
-      <w:proofErr w:type="spellStart"/>
-      <w:r>
-        <w:t>src</w:t>
-      </w:r>
-      <w:proofErr w:type="spellEnd"/>
-      <w:r>
-        <w:t>: códigos de implementação</w:t>
+      <w:r>
+        <w:t>calculadora/src: códigos de implementação</w:t>
       </w:r>
     </w:p>
     <w:p>
@@ -1469,16 +1279,8 @@
         <w:ind w:left="2127"/>
         <w:jc w:val="both"/>
       </w:pPr>
-      <w:proofErr w:type="gramStart"/>
-      <w:r>
-        <w:t>calculadora</w:t>
-      </w:r>
-      <w:proofErr w:type="gramEnd"/>
-      <w:r>
-        <w:t>/</w:t>
-      </w:r>
-      <w:r>
-        <w:t>ui: arquivos de interface</w:t>
+      <w:r>
+        <w:t>calculadora/ui: arquivos de interface</w:t>
       </w:r>
     </w:p>
     <w:p>
@@ -1494,22 +1296,12 @@
       <w:r>
         <w:t xml:space="preserve">Cada classe deverá ser implementada da mesma maneira que no exemplo desenvolvido em sala de aula, dividida em dois arquivos: </w:t>
       </w:r>
-      <w:proofErr w:type="spellStart"/>
-      <w:proofErr w:type="gramStart"/>
       <w:r>
         <w:rPr>
           <w:rFonts w:ascii="Courier New" w:hAnsi="Courier New" w:cs="Courier New"/>
         </w:rPr>
-        <w:t>classe.</w:t>
-      </w:r>
-      <w:proofErr w:type="gramEnd"/>
-      <w:r>
-        <w:rPr>
-          <w:rFonts w:ascii="Courier New" w:hAnsi="Courier New" w:cs="Courier New"/>
-        </w:rPr>
-        <w:t>h</w:t>
-      </w:r>
-      <w:proofErr w:type="spellEnd"/>
+        <w:t>classe.h</w:t>
+      </w:r>
       <w:r>
         <w:t xml:space="preserve"> e </w:t>
       </w:r>
@@ -1540,21 +1332,7 @@
         <w:rPr>
           <w:rFonts w:ascii="Courier New" w:hAnsi="Courier New" w:cs="Courier New"/>
         </w:rPr>
-        <w:t>*</w:t>
-      </w:r>
-      <w:proofErr w:type="gramStart"/>
-      <w:r>
-        <w:rPr>
-          <w:rFonts w:ascii="Courier New" w:hAnsi="Courier New" w:cs="Courier New"/>
-        </w:rPr>
-        <w:t>.</w:t>
-      </w:r>
-      <w:proofErr w:type="gramEnd"/>
-      <w:r>
-        <w:rPr>
-          <w:rFonts w:ascii="Courier New" w:hAnsi="Courier New" w:cs="Courier New"/>
-        </w:rPr>
-        <w:t>h</w:t>
+        <w:t>*.h</w:t>
       </w:r>
       <w:r>
         <w:t xml:space="preserve"> deverão estar contidos todos os </w:t>
@@ -1598,24 +1376,8 @@
         <w:rPr>
           <w:rFonts w:ascii="Courier New" w:hAnsi="Courier New" w:cs="Courier New"/>
         </w:rPr>
-        <w:t>*</w:t>
-      </w:r>
-      <w:proofErr w:type="gramStart"/>
-      <w:r>
-        <w:rPr>
-          <w:rFonts w:ascii="Courier New" w:hAnsi="Courier New" w:cs="Courier New"/>
-        </w:rPr>
-        <w:t>.</w:t>
-      </w:r>
-      <w:proofErr w:type="spellStart"/>
-      <w:proofErr w:type="gramEnd"/>
-      <w:r>
-        <w:rPr>
-          <w:rFonts w:ascii="Courier New" w:hAnsi="Courier New" w:cs="Courier New"/>
-        </w:rPr>
-        <w:t>cpp</w:t>
-      </w:r>
-      <w:proofErr w:type="spellEnd"/>
+        <w:t>*.cpp</w:t>
+      </w:r>
       <w:r>
         <w:t xml:space="preserve"> deverão ser implementados todos os métodos estabelecidos no arquivo </w:t>
       </w:r>
@@ -1667,24 +1429,8 @@
         <w:rPr>
           <w:rFonts w:ascii="Courier New" w:hAnsi="Courier New" w:cs="Courier New"/>
         </w:rPr>
-        <w:t>*</w:t>
-      </w:r>
-      <w:proofErr w:type="gramStart"/>
-      <w:r>
-        <w:rPr>
-          <w:rFonts w:ascii="Courier New" w:hAnsi="Courier New" w:cs="Courier New"/>
-        </w:rPr>
-        <w:t>.</w:t>
-      </w:r>
-      <w:proofErr w:type="spellStart"/>
-      <w:proofErr w:type="gramEnd"/>
-      <w:r>
-        <w:rPr>
-          <w:rFonts w:ascii="Courier New" w:hAnsi="Courier New" w:cs="Courier New"/>
-        </w:rPr>
-        <w:t>cpp</w:t>
-      </w:r>
-      <w:proofErr w:type="spellEnd"/>
+        <w:t>*.cpp</w:t>
+      </w:r>
       <w:r>
         <w:rPr>
           <w:rFonts w:cstheme="minorHAnsi"/>
@@ -1727,94 +1473,56 @@
         <w:rPr>
           <w:rFonts w:ascii="Courier New" w:hAnsi="Courier New" w:cs="Courier New"/>
         </w:rPr>
-        <w:t>*</w:t>
-      </w:r>
-      <w:proofErr w:type="gramStart"/>
+        <w:t>*.h</w:t>
+      </w:r>
+      <w:r>
+        <w:rPr>
+          <w:rFonts w:cstheme="minorHAnsi"/>
+        </w:rPr>
+        <w:t xml:space="preserve"> e </w:t>
+      </w:r>
       <w:r>
         <w:rPr>
           <w:rFonts w:ascii="Courier New" w:hAnsi="Courier New" w:cs="Courier New"/>
         </w:rPr>
-        <w:t>.</w:t>
-      </w:r>
-      <w:proofErr w:type="gramEnd"/>
+        <w:t>*.cpp</w:t>
+      </w:r>
+      <w:r>
+        <w:rPr>
+          <w:rFonts w:cstheme="minorHAnsi"/>
+        </w:rPr>
+        <w:t xml:space="preserve"> deverão conter as diretivas de pré-processamento </w:t>
+      </w:r>
       <w:r>
         <w:rPr>
           <w:rFonts w:ascii="Courier New" w:hAnsi="Courier New" w:cs="Courier New"/>
         </w:rPr>
-        <w:t>h</w:t>
+        <w:t>#ifndef</w:t>
       </w:r>
       <w:r>
         <w:rPr>
           <w:rFonts w:cstheme="minorHAnsi"/>
         </w:rPr>
+        <w:t xml:space="preserve">, </w:t>
+      </w:r>
+      <w:r>
+        <w:rPr>
+          <w:rFonts w:ascii="Courier New" w:hAnsi="Courier New" w:cs="Courier New"/>
+        </w:rPr>
+        <w:t>#define</w:t>
+      </w:r>
+      <w:r>
+        <w:rPr>
+          <w:rFonts w:cstheme="minorHAnsi"/>
+        </w:rPr>
         <w:t xml:space="preserve"> e </w:t>
       </w:r>
       <w:r>
         <w:rPr>
           <w:rFonts w:ascii="Courier New" w:hAnsi="Courier New" w:cs="Courier New"/>
         </w:rPr>
-        <w:t>*.</w:t>
-      </w:r>
-      <w:proofErr w:type="spellStart"/>
-      <w:r>
-        <w:rPr>
-          <w:rFonts w:ascii="Courier New" w:hAnsi="Courier New" w:cs="Courier New"/>
-        </w:rPr>
-        <w:t>cpp</w:t>
-      </w:r>
-      <w:proofErr w:type="spellEnd"/>
-      <w:r>
-        <w:rPr>
-          <w:rFonts w:cstheme="minorHAnsi"/>
-        </w:rPr>
-        <w:t xml:space="preserve"> deverão conter as diretivas de pré-processamento </w:t>
-      </w:r>
-      <w:r>
-        <w:rPr>
-          <w:rFonts w:ascii="Courier New" w:hAnsi="Courier New" w:cs="Courier New"/>
-        </w:rPr>
-        <w:t>#</w:t>
-      </w:r>
-      <w:proofErr w:type="spellStart"/>
-      <w:r>
-        <w:rPr>
-          <w:rFonts w:ascii="Courier New" w:hAnsi="Courier New" w:cs="Courier New"/>
-        </w:rPr>
-        <w:t>ifndef</w:t>
-      </w:r>
-      <w:proofErr w:type="spellEnd"/>
-      <w:r>
-        <w:rPr>
-          <w:rFonts w:cstheme="minorHAnsi"/>
-        </w:rPr>
-        <w:t xml:space="preserve">, </w:t>
-      </w:r>
-      <w:r>
-        <w:rPr>
-          <w:rFonts w:ascii="Courier New" w:hAnsi="Courier New" w:cs="Courier New"/>
-        </w:rPr>
-        <w:t>#define</w:t>
-      </w:r>
-      <w:r>
-        <w:rPr>
-          <w:rFonts w:cstheme="minorHAnsi"/>
-        </w:rPr>
-        <w:t xml:space="preserve"> e </w:t>
-      </w:r>
-      <w:r>
-        <w:rPr>
-          <w:rFonts w:ascii="Courier New" w:hAnsi="Courier New" w:cs="Courier New"/>
-        </w:rPr>
-        <w:t>#</w:t>
-      </w:r>
-      <w:proofErr w:type="spellStart"/>
-      <w:r>
-        <w:rPr>
-          <w:rFonts w:ascii="Courier New" w:hAnsi="Courier New" w:cs="Courier New"/>
-        </w:rPr>
-        <w:t>endif</w:t>
-      </w:r>
-      <w:proofErr w:type="spellEnd"/>
+        <w:t>#endif</w:t>
+      </w:r>
       <w:r>
         <w:rPr>
           <w:rFonts w:cstheme="minorHAnsi"/>
@@ -1898,59 +1606,41 @@
           <w:rFonts w:ascii="Courier New" w:hAnsi="Courier New" w:cs="Courier New"/>
           <w:sz w:val="20"/>
         </w:rPr>
-        <w:t xml:space="preserve">MOC_DIR += </w:t>
-      </w:r>
-      <w:proofErr w:type="spellStart"/>
-      <w:r>
+        <w:t>MOC_DIR += moc</w:t>
+      </w:r>
+    </w:p>
+    <w:p>
+      <w:pPr>
+        <w:ind w:left="1429"/>
+        <w:jc w:val="both"/>
         <w:rPr>
           <w:rFonts w:ascii="Courier New" w:hAnsi="Courier New" w:cs="Courier New"/>
           <w:sz w:val="20"/>
         </w:rPr>
-        <w:t>moc</w:t>
-      </w:r>
-      <w:proofErr w:type="spellEnd"/>
-    </w:p>
-    <w:p>
-      <w:pPr>
-        <w:ind w:left="1429"/>
-        <w:jc w:val="both"/>
+      </w:pPr>
+      <w:r>
         <w:rPr>
           <w:rFonts w:ascii="Courier New" w:hAnsi="Courier New" w:cs="Courier New"/>
           <w:sz w:val="20"/>
         </w:rPr>
-      </w:pPr>
-      <w:r>
+        <w:t>OBJECTS_DIR += obj</w:t>
+      </w:r>
+    </w:p>
+    <w:p>
+      <w:pPr>
+        <w:spacing w:after="120"/>
+        <w:ind w:left="1429"/>
+        <w:jc w:val="both"/>
         <w:rPr>
           <w:rFonts w:ascii="Courier New" w:hAnsi="Courier New" w:cs="Courier New"/>
           <w:sz w:val="20"/>
         </w:rPr>
-        <w:t xml:space="preserve">OBJECTS_DIR += </w:t>
-      </w:r>
-      <w:proofErr w:type="spellStart"/>
+      </w:pPr>
       <w:r>
         <w:rPr>
           <w:rFonts w:ascii="Courier New" w:hAnsi="Courier New" w:cs="Courier New"/>
           <w:sz w:val="20"/>
         </w:rPr>
-        <w:t>obj</w:t>
-      </w:r>
-      <w:proofErr w:type="spellEnd"/>
-    </w:p>
-    <w:p>
-      <w:pPr>
-        <w:spacing w:after="120"/>
-        <w:ind w:left="1429"/>
-        <w:jc w:val="both"/>
-        <w:rPr>
-          <w:rFonts w:ascii="Courier New" w:hAnsi="Courier New" w:cs="Courier New"/>
-          <w:sz w:val="20"/>
-        </w:rPr>
-      </w:pPr>
-      <w:r>
-        <w:rPr>
-          <w:rFonts w:ascii="Courier New" w:hAnsi="Courier New" w:cs="Courier New"/>
-          <w:sz w:val="20"/>
-        </w:rPr>
         <w:t>UI_DIR += ui</w:t>
       </w:r>
     </w:p>
@@ -1960,15 +1650,7 @@
       </w:pPr>
       <w:r>
         <w:tab/>
-        <w:t xml:space="preserve">A desobediência de qualquer um dos critérios de </w:t>
-      </w:r>
-      <w:proofErr w:type="gramStart"/>
-      <w:r>
-        <w:t>implementação</w:t>
-      </w:r>
-      <w:proofErr w:type="gramEnd"/>
-      <w:r>
-        <w:t xml:space="preserve"> acima estabelecidos acarretará em imediata </w:t>
+        <w:t xml:space="preserve">A desobediência de qualquer um dos critérios de implementação acima estabelecidos acarretará em imediata </w:t>
       </w:r>
       <w:r>
         <w:rPr>
@@ -3087,7 +2769,7 @@
 </file>
 
 <file path=customXml/itemProps1.xml><?xml version="1.0" encoding="utf-8"?>
-<ds:datastoreItem xmlns:ds="http://schemas.openxmlformats.org/officeDocument/2006/customXml" ds:itemID="{8F11FF6A-7B74-47A5-B4D0-193ABE63CECB}">
+<ds:datastoreItem xmlns:ds="http://schemas.openxmlformats.org/officeDocument/2006/customXml" ds:itemID="{AD1CF097-A55B-4FE6-B7C1-571EAA5419F4}">
   <ds:schemaRefs>
     <ds:schemaRef ds:uri="http://schemas.openxmlformats.org/officeDocument/2006/bibliography"/>
   </ds:schemaRefs>

</xml_diff>